<commit_message>
Update with Assignment 2 Start
</commit_message>
<xml_diff>
--- a/output/question_2.docx
+++ b/output/question_2.docx
@@ -5156,6 +5156,630 @@
         </w:rPr>
       </w:pPr>
     </w:p>
+    <w:p>
+      <w:pPr>
+        <w:jc w:val="center"/>
+        <w:rPr>
+          <w:i/>
+          <w:iCs/>
+          <w:lang w:val="en-US"/>
+        </w:rPr>
+      </w:pPr>
+    </w:p>
+    <w:tbl>
+      <w:tblPr>
+        <w:tblW w:w="7600" w:type="dxa"/>
+        <w:tblCellMar>
+          <w:left w:w="70" w:type="dxa"/>
+          <w:right w:w="70" w:type="dxa"/>
+        </w:tblCellMar>
+        <w:tblLook w:val="04A0" w:firstRow="1" w:lastRow="0" w:firstColumn="1" w:lastColumn="0" w:noHBand="0" w:noVBand="1"/>
+      </w:tblPr>
+      <w:tblGrid>
+        <w:gridCol w:w="2500"/>
+        <w:gridCol w:w="2500"/>
+        <w:gridCol w:w="2600"/>
+      </w:tblGrid>
+      <w:tr>
+        <w:trPr>
+          <w:trHeight w:val="320"/>
+        </w:trPr>
+        <w:tc>
+          <w:tcPr>
+            <w:tcW w:w="2500" w:type="dxa"/>
+            <w:tcBorders>
+              <w:top w:val="nil"/>
+              <w:left w:val="nil"/>
+              <w:bottom w:val="nil"/>
+              <w:right w:val="nil"/>
+            </w:tcBorders>
+            <w:shd w:val="clear" w:color="auto" w:fill="auto"/>
+            <w:noWrap/>
+            <w:vAlign w:val="bottom"/>
+            <w:hideMark/>
+          </w:tcPr>
+          <w:p>
+            <w:pPr>
+              <w:rPr>
+                <w:rFonts w:ascii="Arial" w:hAnsi="Arial" w:cs="Arial"/>
+                <w:b/>
+                <w:bCs/>
+              </w:rPr>
+            </w:pPr>
+            <w:r>
+              <w:rPr>
+                <w:rFonts w:ascii="Arial" w:hAnsi="Arial" w:cs="Arial"/>
+                <w:b/>
+                <w:bCs/>
+              </w:rPr>
+              <w:t xml:space="preserve">Portfolio </w:t>
+            </w:r>
+            <w:proofErr w:type="spellStart"/>
+            <w:r>
+              <w:rPr>
+                <w:rFonts w:ascii="Arial" w:hAnsi="Arial" w:cs="Arial"/>
+                <w:b/>
+                <w:bCs/>
+              </w:rPr>
+              <w:t>return</w:t>
+            </w:r>
+            <w:proofErr w:type="spellEnd"/>
+          </w:p>
+        </w:tc>
+        <w:tc>
+          <w:tcPr>
+            <w:tcW w:w="2500" w:type="dxa"/>
+            <w:tcBorders>
+              <w:top w:val="nil"/>
+              <w:left w:val="nil"/>
+              <w:bottom w:val="nil"/>
+              <w:right w:val="nil"/>
+            </w:tcBorders>
+            <w:shd w:val="clear" w:color="auto" w:fill="auto"/>
+            <w:noWrap/>
+            <w:vAlign w:val="bottom"/>
+            <w:hideMark/>
+          </w:tcPr>
+          <w:p>
+            <w:pPr>
+              <w:rPr>
+                <w:rFonts w:ascii="Arial" w:hAnsi="Arial" w:cs="Arial"/>
+                <w:b/>
+                <w:bCs/>
+              </w:rPr>
+            </w:pPr>
+            <w:r>
+              <w:rPr>
+                <w:rFonts w:ascii="Arial" w:hAnsi="Arial" w:cs="Arial"/>
+                <w:b/>
+                <w:bCs/>
+              </w:rPr>
+              <w:t xml:space="preserve">Portfolio </w:t>
+            </w:r>
+            <w:proofErr w:type="spellStart"/>
+            <w:r>
+              <w:rPr>
+                <w:rFonts w:ascii="Arial" w:hAnsi="Arial" w:cs="Arial"/>
+                <w:b/>
+                <w:bCs/>
+              </w:rPr>
+              <w:t>volatility</w:t>
+            </w:r>
+            <w:proofErr w:type="spellEnd"/>
+          </w:p>
+        </w:tc>
+        <w:tc>
+          <w:tcPr>
+            <w:tcW w:w="2600" w:type="dxa"/>
+            <w:tcBorders>
+              <w:top w:val="nil"/>
+              <w:left w:val="nil"/>
+              <w:bottom w:val="nil"/>
+              <w:right w:val="nil"/>
+            </w:tcBorders>
+            <w:shd w:val="clear" w:color="auto" w:fill="auto"/>
+            <w:noWrap/>
+            <w:vAlign w:val="bottom"/>
+            <w:hideMark/>
+          </w:tcPr>
+          <w:p>
+            <w:pPr>
+              <w:rPr>
+                <w:rFonts w:ascii="Arial" w:hAnsi="Arial" w:cs="Arial"/>
+                <w:b/>
+                <w:bCs/>
+              </w:rPr>
+            </w:pPr>
+            <w:r>
+              <w:rPr>
+                <w:rFonts w:ascii="Arial" w:hAnsi="Arial" w:cs="Arial"/>
+                <w:b/>
+                <w:bCs/>
+              </w:rPr>
+              <w:t xml:space="preserve">Portfolio </w:t>
+            </w:r>
+            <w:proofErr w:type="spellStart"/>
+            <w:r>
+              <w:rPr>
+                <w:rFonts w:ascii="Arial" w:hAnsi="Arial" w:cs="Arial"/>
+                <w:b/>
+                <w:bCs/>
+              </w:rPr>
+              <w:t>Sharpe</w:t>
+            </w:r>
+            <w:proofErr w:type="spellEnd"/>
+            <w:r>
+              <w:rPr>
+                <w:rFonts w:ascii="Arial" w:hAnsi="Arial" w:cs="Arial"/>
+                <w:b/>
+                <w:bCs/>
+              </w:rPr>
+              <w:t xml:space="preserve"> ratio</w:t>
+            </w:r>
+          </w:p>
+        </w:tc>
+      </w:tr>
+      <w:tr>
+        <w:trPr>
+          <w:trHeight w:val="320"/>
+        </w:trPr>
+        <w:tc>
+          <w:tcPr>
+            <w:tcW w:w="2500" w:type="dxa"/>
+            <w:tcBorders>
+              <w:top w:val="nil"/>
+              <w:left w:val="nil"/>
+              <w:bottom w:val="nil"/>
+              <w:right w:val="nil"/>
+            </w:tcBorders>
+            <w:shd w:val="clear" w:color="auto" w:fill="auto"/>
+            <w:noWrap/>
+            <w:vAlign w:val="bottom"/>
+            <w:hideMark/>
+          </w:tcPr>
+          <w:p>
+            <w:pPr>
+              <w:jc w:val="right"/>
+              <w:rPr>
+                <w:rFonts w:ascii="Arial" w:hAnsi="Arial" w:cs="Arial"/>
+              </w:rPr>
+            </w:pPr>
+            <w:r>
+              <w:rPr>
+                <w:rFonts w:ascii="Arial" w:hAnsi="Arial" w:cs="Arial"/>
+              </w:rPr>
+              <w:t>22%</w:t>
+            </w:r>
+          </w:p>
+        </w:tc>
+        <w:tc>
+          <w:tcPr>
+            <w:tcW w:w="2500" w:type="dxa"/>
+            <w:tcBorders>
+              <w:top w:val="nil"/>
+              <w:left w:val="nil"/>
+              <w:bottom w:val="nil"/>
+              <w:right w:val="nil"/>
+            </w:tcBorders>
+            <w:shd w:val="clear" w:color="auto" w:fill="auto"/>
+            <w:noWrap/>
+            <w:vAlign w:val="bottom"/>
+            <w:hideMark/>
+          </w:tcPr>
+          <w:p>
+            <w:pPr>
+              <w:jc w:val="right"/>
+              <w:rPr>
+                <w:rFonts w:ascii="Arial" w:hAnsi="Arial" w:cs="Arial"/>
+              </w:rPr>
+            </w:pPr>
+            <w:r>
+              <w:rPr>
+                <w:rFonts w:ascii="Arial" w:hAnsi="Arial" w:cs="Arial"/>
+              </w:rPr>
+              <w:t>13%</w:t>
+            </w:r>
+          </w:p>
+        </w:tc>
+        <w:tc>
+          <w:tcPr>
+            <w:tcW w:w="2600" w:type="dxa"/>
+            <w:tcBorders>
+              <w:top w:val="nil"/>
+              <w:left w:val="nil"/>
+              <w:bottom w:val="nil"/>
+              <w:right w:val="nil"/>
+            </w:tcBorders>
+            <w:shd w:val="clear" w:color="auto" w:fill="auto"/>
+            <w:noWrap/>
+            <w:vAlign w:val="bottom"/>
+            <w:hideMark/>
+          </w:tcPr>
+          <w:p>
+            <w:pPr>
+              <w:jc w:val="right"/>
+              <w:rPr>
+                <w:rFonts w:ascii="Arial" w:hAnsi="Arial" w:cs="Arial"/>
+              </w:rPr>
+            </w:pPr>
+            <w:r>
+              <w:rPr>
+                <w:rFonts w:ascii="Arial" w:hAnsi="Arial" w:cs="Arial"/>
+              </w:rPr>
+              <w:t>1,51</w:t>
+            </w:r>
+          </w:p>
+        </w:tc>
+      </w:tr>
+      <w:tr>
+        <w:trPr>
+          <w:trHeight w:val="320"/>
+        </w:trPr>
+        <w:tc>
+          <w:tcPr>
+            <w:tcW w:w="2500" w:type="dxa"/>
+            <w:tcBorders>
+              <w:top w:val="nil"/>
+              <w:left w:val="nil"/>
+              <w:bottom w:val="nil"/>
+              <w:right w:val="nil"/>
+            </w:tcBorders>
+            <w:shd w:val="clear" w:color="auto" w:fill="auto"/>
+            <w:noWrap/>
+            <w:vAlign w:val="bottom"/>
+            <w:hideMark/>
+          </w:tcPr>
+          <w:p>
+            <w:pPr>
+              <w:jc w:val="right"/>
+              <w:rPr>
+                <w:rFonts w:ascii="Arial" w:hAnsi="Arial" w:cs="Arial"/>
+              </w:rPr>
+            </w:pPr>
+            <w:r>
+              <w:rPr>
+                <w:rFonts w:ascii="Arial" w:hAnsi="Arial" w:cs="Arial"/>
+              </w:rPr>
+              <w:t>24%</w:t>
+            </w:r>
+          </w:p>
+        </w:tc>
+        <w:tc>
+          <w:tcPr>
+            <w:tcW w:w="2500" w:type="dxa"/>
+            <w:tcBorders>
+              <w:top w:val="nil"/>
+              <w:left w:val="nil"/>
+              <w:bottom w:val="nil"/>
+              <w:right w:val="nil"/>
+            </w:tcBorders>
+            <w:shd w:val="clear" w:color="auto" w:fill="auto"/>
+            <w:noWrap/>
+            <w:vAlign w:val="bottom"/>
+            <w:hideMark/>
+          </w:tcPr>
+          <w:p>
+            <w:pPr>
+              <w:jc w:val="right"/>
+              <w:rPr>
+                <w:rFonts w:ascii="Arial" w:hAnsi="Arial" w:cs="Arial"/>
+              </w:rPr>
+            </w:pPr>
+            <w:r>
+              <w:rPr>
+                <w:rFonts w:ascii="Arial" w:hAnsi="Arial" w:cs="Arial"/>
+              </w:rPr>
+              <w:t>15%</w:t>
+            </w:r>
+          </w:p>
+        </w:tc>
+        <w:tc>
+          <w:tcPr>
+            <w:tcW w:w="2600" w:type="dxa"/>
+            <w:tcBorders>
+              <w:top w:val="nil"/>
+              <w:left w:val="nil"/>
+              <w:bottom w:val="nil"/>
+              <w:right w:val="nil"/>
+            </w:tcBorders>
+            <w:shd w:val="clear" w:color="auto" w:fill="auto"/>
+            <w:noWrap/>
+            <w:vAlign w:val="bottom"/>
+            <w:hideMark/>
+          </w:tcPr>
+          <w:p>
+            <w:pPr>
+              <w:jc w:val="right"/>
+              <w:rPr>
+                <w:rFonts w:ascii="Arial" w:hAnsi="Arial" w:cs="Arial"/>
+              </w:rPr>
+            </w:pPr>
+            <w:r>
+              <w:rPr>
+                <w:rFonts w:ascii="Arial" w:hAnsi="Arial" w:cs="Arial"/>
+              </w:rPr>
+              <w:t>1,51</w:t>
+            </w:r>
+          </w:p>
+        </w:tc>
+      </w:tr>
+      <w:tr>
+        <w:trPr>
+          <w:trHeight w:val="320"/>
+        </w:trPr>
+        <w:tc>
+          <w:tcPr>
+            <w:tcW w:w="2500" w:type="dxa"/>
+            <w:tcBorders>
+              <w:top w:val="nil"/>
+              <w:left w:val="nil"/>
+              <w:bottom w:val="nil"/>
+              <w:right w:val="nil"/>
+            </w:tcBorders>
+            <w:shd w:val="clear" w:color="auto" w:fill="auto"/>
+            <w:noWrap/>
+            <w:vAlign w:val="bottom"/>
+            <w:hideMark/>
+          </w:tcPr>
+          <w:p>
+            <w:pPr>
+              <w:jc w:val="right"/>
+              <w:rPr>
+                <w:rFonts w:ascii="Arial" w:hAnsi="Arial" w:cs="Arial"/>
+              </w:rPr>
+            </w:pPr>
+            <w:r>
+              <w:rPr>
+                <w:rFonts w:ascii="Arial" w:hAnsi="Arial" w:cs="Arial"/>
+              </w:rPr>
+              <w:t>20%</w:t>
+            </w:r>
+          </w:p>
+        </w:tc>
+        <w:tc>
+          <w:tcPr>
+            <w:tcW w:w="2500" w:type="dxa"/>
+            <w:tcBorders>
+              <w:top w:val="nil"/>
+              <w:left w:val="nil"/>
+              <w:bottom w:val="nil"/>
+              <w:right w:val="nil"/>
+            </w:tcBorders>
+            <w:shd w:val="clear" w:color="auto" w:fill="auto"/>
+            <w:noWrap/>
+            <w:vAlign w:val="bottom"/>
+            <w:hideMark/>
+          </w:tcPr>
+          <w:p>
+            <w:pPr>
+              <w:jc w:val="right"/>
+              <w:rPr>
+                <w:rFonts w:ascii="Arial" w:hAnsi="Arial" w:cs="Arial"/>
+              </w:rPr>
+            </w:pPr>
+            <w:r>
+              <w:rPr>
+                <w:rFonts w:ascii="Arial" w:hAnsi="Arial" w:cs="Arial"/>
+              </w:rPr>
+              <w:t>12%</w:t>
+            </w:r>
+          </w:p>
+        </w:tc>
+        <w:tc>
+          <w:tcPr>
+            <w:tcW w:w="2600" w:type="dxa"/>
+            <w:tcBorders>
+              <w:top w:val="nil"/>
+              <w:left w:val="nil"/>
+              <w:bottom w:val="nil"/>
+              <w:right w:val="nil"/>
+            </w:tcBorders>
+            <w:shd w:val="clear" w:color="auto" w:fill="auto"/>
+            <w:noWrap/>
+            <w:vAlign w:val="bottom"/>
+            <w:hideMark/>
+          </w:tcPr>
+          <w:p>
+            <w:pPr>
+              <w:jc w:val="right"/>
+              <w:rPr>
+                <w:rFonts w:ascii="Arial" w:hAnsi="Arial" w:cs="Arial"/>
+              </w:rPr>
+            </w:pPr>
+            <w:r>
+              <w:rPr>
+                <w:rFonts w:ascii="Arial" w:hAnsi="Arial" w:cs="Arial"/>
+              </w:rPr>
+              <w:t>1,49</w:t>
+            </w:r>
+          </w:p>
+        </w:tc>
+      </w:tr>
+      <w:tr>
+        <w:trPr>
+          <w:trHeight w:val="320"/>
+        </w:trPr>
+        <w:tc>
+          <w:tcPr>
+            <w:tcW w:w="2500" w:type="dxa"/>
+            <w:tcBorders>
+              <w:top w:val="nil"/>
+              <w:left w:val="nil"/>
+              <w:bottom w:val="nil"/>
+              <w:right w:val="nil"/>
+            </w:tcBorders>
+            <w:shd w:val="clear" w:color="auto" w:fill="auto"/>
+            <w:noWrap/>
+            <w:vAlign w:val="bottom"/>
+            <w:hideMark/>
+          </w:tcPr>
+          <w:p>
+            <w:pPr>
+              <w:jc w:val="right"/>
+              <w:rPr>
+                <w:rFonts w:ascii="Arial" w:hAnsi="Arial" w:cs="Arial"/>
+              </w:rPr>
+            </w:pPr>
+            <w:r>
+              <w:rPr>
+                <w:rFonts w:ascii="Arial" w:hAnsi="Arial" w:cs="Arial"/>
+              </w:rPr>
+              <w:t>26%</w:t>
+            </w:r>
+          </w:p>
+        </w:tc>
+        <w:tc>
+          <w:tcPr>
+            <w:tcW w:w="2500" w:type="dxa"/>
+            <w:tcBorders>
+              <w:top w:val="nil"/>
+              <w:left w:val="nil"/>
+              <w:bottom w:val="nil"/>
+              <w:right w:val="nil"/>
+            </w:tcBorders>
+            <w:shd w:val="clear" w:color="auto" w:fill="auto"/>
+            <w:noWrap/>
+            <w:vAlign w:val="bottom"/>
+            <w:hideMark/>
+          </w:tcPr>
+          <w:p>
+            <w:pPr>
+              <w:jc w:val="right"/>
+              <w:rPr>
+                <w:rFonts w:ascii="Arial" w:hAnsi="Arial" w:cs="Arial"/>
+              </w:rPr>
+            </w:pPr>
+            <w:r>
+              <w:rPr>
+                <w:rFonts w:ascii="Arial" w:hAnsi="Arial" w:cs="Arial"/>
+              </w:rPr>
+              <w:t>16%</w:t>
+            </w:r>
+          </w:p>
+        </w:tc>
+        <w:tc>
+          <w:tcPr>
+            <w:tcW w:w="2600" w:type="dxa"/>
+            <w:tcBorders>
+              <w:top w:val="nil"/>
+              <w:left w:val="nil"/>
+              <w:bottom w:val="nil"/>
+              <w:right w:val="nil"/>
+            </w:tcBorders>
+            <w:shd w:val="clear" w:color="auto" w:fill="auto"/>
+            <w:noWrap/>
+            <w:vAlign w:val="bottom"/>
+            <w:hideMark/>
+          </w:tcPr>
+          <w:p>
+            <w:pPr>
+              <w:jc w:val="right"/>
+              <w:rPr>
+                <w:rFonts w:ascii="Arial" w:hAnsi="Arial" w:cs="Arial"/>
+              </w:rPr>
+            </w:pPr>
+            <w:r>
+              <w:rPr>
+                <w:rFonts w:ascii="Arial" w:hAnsi="Arial" w:cs="Arial"/>
+              </w:rPr>
+              <w:t>1,49</w:t>
+            </w:r>
+          </w:p>
+        </w:tc>
+      </w:tr>
+      <w:tr>
+        <w:trPr>
+          <w:trHeight w:val="320"/>
+        </w:trPr>
+        <w:tc>
+          <w:tcPr>
+            <w:tcW w:w="2500" w:type="dxa"/>
+            <w:tcBorders>
+              <w:top w:val="nil"/>
+              <w:left w:val="nil"/>
+              <w:bottom w:val="nil"/>
+              <w:right w:val="nil"/>
+            </w:tcBorders>
+            <w:shd w:val="clear" w:color="auto" w:fill="auto"/>
+            <w:noWrap/>
+            <w:vAlign w:val="bottom"/>
+            <w:hideMark/>
+          </w:tcPr>
+          <w:p>
+            <w:pPr>
+              <w:jc w:val="right"/>
+              <w:rPr>
+                <w:rFonts w:ascii="Arial" w:hAnsi="Arial" w:cs="Arial"/>
+              </w:rPr>
+            </w:pPr>
+            <w:r>
+              <w:rPr>
+                <w:rFonts w:ascii="Arial" w:hAnsi="Arial" w:cs="Arial"/>
+              </w:rPr>
+              <w:t>28%</w:t>
+            </w:r>
+          </w:p>
+        </w:tc>
+        <w:tc>
+          <w:tcPr>
+            <w:tcW w:w="2500" w:type="dxa"/>
+            <w:tcBorders>
+              <w:top w:val="nil"/>
+              <w:left w:val="nil"/>
+              <w:bottom w:val="nil"/>
+              <w:right w:val="nil"/>
+            </w:tcBorders>
+            <w:shd w:val="clear" w:color="auto" w:fill="auto"/>
+            <w:noWrap/>
+            <w:vAlign w:val="bottom"/>
+            <w:hideMark/>
+          </w:tcPr>
+          <w:p>
+            <w:pPr>
+              <w:jc w:val="right"/>
+              <w:rPr>
+                <w:rFonts w:ascii="Arial" w:hAnsi="Arial" w:cs="Arial"/>
+              </w:rPr>
+            </w:pPr>
+            <w:r>
+              <w:rPr>
+                <w:rFonts w:ascii="Arial" w:hAnsi="Arial" w:cs="Arial"/>
+              </w:rPr>
+              <w:t>18%</w:t>
+            </w:r>
+          </w:p>
+        </w:tc>
+        <w:tc>
+          <w:tcPr>
+            <w:tcW w:w="2600" w:type="dxa"/>
+            <w:tcBorders>
+              <w:top w:val="nil"/>
+              <w:left w:val="nil"/>
+              <w:bottom w:val="nil"/>
+              <w:right w:val="nil"/>
+            </w:tcBorders>
+            <w:shd w:val="clear" w:color="auto" w:fill="auto"/>
+            <w:noWrap/>
+            <w:vAlign w:val="bottom"/>
+            <w:hideMark/>
+          </w:tcPr>
+          <w:p>
+            <w:pPr>
+              <w:jc w:val="right"/>
+              <w:rPr>
+                <w:rFonts w:ascii="Arial" w:hAnsi="Arial" w:cs="Arial"/>
+              </w:rPr>
+            </w:pPr>
+            <w:r>
+              <w:rPr>
+                <w:rFonts w:ascii="Arial" w:hAnsi="Arial" w:cs="Arial"/>
+              </w:rPr>
+              <w:t>1,46</w:t>
+            </w:r>
+          </w:p>
+        </w:tc>
+      </w:tr>
+    </w:tbl>
     <w:p>
       <w:pPr>
         <w:jc w:val="center"/>
@@ -5769,7 +6393,7 @@
   <w:style w:type="paragraph" w:default="1" w:styleId="Normal">
     <w:name w:val="Normal"/>
     <w:qFormat/>
-    <w:rsid w:val="00C7687C"/>
+    <w:rsid w:val="0085771A"/>
     <w:rPr>
       <w:rFonts w:ascii="Times New Roman" w:eastAsia="Times New Roman" w:hAnsi="Times New Roman" w:cs="Times New Roman"/>
       <w:lang w:eastAsia="nb-NO"/>

</xml_diff>